<commit_message>
Update G6-Project Proposal - IMD.docx
</commit_message>
<xml_diff>
--- a/G6-Project Proposal - IMD.docx
+++ b/G6-Project Proposal - IMD.docx
@@ -2813,6 +2813,7 @@
           <w:numId w:val="2"/>
         </w:numPr>
         <w:spacing w:before="0" w:after="0" w:line="360" w:lineRule="auto"/>
+        <w:jc w:val="both"/>
         <w:rPr>
           <w:rFonts w:ascii="Times New Roman" w:hAnsi="Times New Roman" w:cs="Times New Roman"/>
           <w:sz w:val="26"/>
@@ -2834,6 +2835,22 @@
           <w:szCs w:val="26"/>
         </w:rPr>
         <w:t>phương tiện cá nhân.</w:t>
+      </w:r>
+      <w:r>
+        <w:rPr>
+          <w:rFonts w:ascii="Times New Roman" w:hAnsi="Times New Roman" w:cs="Times New Roman"/>
+          <w:sz w:val="26"/>
+          <w:szCs w:val="26"/>
+        </w:rPr>
+        <w:t xml:space="preserve"> Các thông tin bao gồm ảnh cá nhân của sinh viên, họ tên, mã sinh viên, biển số xe, loại xe, màu xe.</w:t>
+      </w:r>
+      <w:r>
+        <w:rPr>
+          <w:rFonts w:ascii="Times New Roman" w:hAnsi="Times New Roman" w:cs="Times New Roman"/>
+          <w:sz w:val="26"/>
+          <w:szCs w:val="26"/>
+        </w:rPr>
+        <w:t xml:space="preserve"> </w:t>
       </w:r>
     </w:p>
     <w:p>
@@ -2844,6 +2861,7 @@
           <w:numId w:val="2"/>
         </w:numPr>
         <w:spacing w:before="0" w:after="0" w:line="360" w:lineRule="auto"/>
+        <w:jc w:val="both"/>
         <w:rPr>
           <w:rFonts w:ascii="Times New Roman" w:hAnsi="Times New Roman" w:cs="Times New Roman"/>
           <w:sz w:val="26"/>
@@ -2857,6 +2875,29 @@
           <w:szCs w:val="26"/>
         </w:rPr>
         <w:t>Đưa xe vào bãi và lấy xe ra khỏi bãi nhanh chóng, thuận tiện hơn.</w:t>
+      </w:r>
+    </w:p>
+    <w:p>
+      <w:pPr>
+        <w:pStyle w:val="ListParagraph"/>
+        <w:numPr>
+          <w:ilvl w:val="0"/>
+          <w:numId w:val="2"/>
+        </w:numPr>
+        <w:spacing w:before="0" w:after="0" w:line="360" w:lineRule="auto"/>
+        <w:rPr>
+          <w:rFonts w:ascii="Times New Roman" w:hAnsi="Times New Roman" w:cs="Times New Roman"/>
+          <w:sz w:val="26"/>
+          <w:szCs w:val="26"/>
+        </w:rPr>
+      </w:pPr>
+      <w:r>
+        <w:rPr>
+          <w:rFonts w:ascii="Times New Roman" w:hAnsi="Times New Roman" w:cs="Times New Roman"/>
+          <w:sz w:val="26"/>
+          <w:szCs w:val="26"/>
+        </w:rPr>
+        <w:t>Có chức năng như một tấm vé xe phi vật lý.</w:t>
       </w:r>
     </w:p>
     <w:p>
@@ -4195,6 +4236,14 @@
                 <w:szCs w:val="26"/>
               </w:rPr>
             </w:pPr>
+            <w:r>
+              <w:rPr>
+                <w:rFonts w:ascii="Times New Roman" w:hAnsi="Times New Roman" w:cs="Times New Roman"/>
+                <w:sz w:val="26"/>
+                <w:szCs w:val="26"/>
+              </w:rPr>
+              <w:t>Hoàn thiện các kho dữ liệu</w:t>
+            </w:r>
           </w:p>
         </w:tc>
         <w:tc>
@@ -4214,6 +4263,14 @@
                 <w:szCs w:val="26"/>
               </w:rPr>
             </w:pPr>
+            <w:r>
+              <w:rPr>
+                <w:rFonts w:ascii="Times New Roman" w:hAnsi="Times New Roman" w:cs="Times New Roman"/>
+                <w:sz w:val="26"/>
+                <w:szCs w:val="26"/>
+              </w:rPr>
+              <w:t xml:space="preserve">7 ngày </w:t>
+            </w:r>
           </w:p>
         </w:tc>
         <w:tc>
@@ -4232,6 +4289,14 @@
                 <w:szCs w:val="26"/>
               </w:rPr>
             </w:pPr>
+            <w:r>
+              <w:rPr>
+                <w:rFonts w:ascii="Times New Roman" w:hAnsi="Times New Roman" w:cs="Times New Roman"/>
+                <w:sz w:val="26"/>
+                <w:szCs w:val="26"/>
+              </w:rPr>
+              <w:t>14/02/2022</w:t>
+            </w:r>
           </w:p>
         </w:tc>
         <w:tc>
@@ -4250,6 +4315,495 @@
                 <w:szCs w:val="26"/>
               </w:rPr>
             </w:pPr>
+            <w:r>
+              <w:rPr>
+                <w:rFonts w:ascii="Times New Roman" w:hAnsi="Times New Roman" w:cs="Times New Roman"/>
+                <w:sz w:val="26"/>
+                <w:szCs w:val="26"/>
+              </w:rPr>
+              <w:t>20/2/2022</w:t>
+            </w:r>
+          </w:p>
+        </w:tc>
+      </w:tr>
+      <w:tr>
+        <w:trPr>
+          <w:trHeight w:hRule="exact" w:val="1103"/>
+        </w:trPr>
+        <w:tc>
+          <w:tcPr>
+            <w:tcW w:w="1232" w:type="dxa"/>
+            <w:vAlign w:val="center"/>
+          </w:tcPr>
+          <w:p>
+            <w:pPr>
+              <w:pStyle w:val="TableParagraph"/>
+              <w:jc w:val="center"/>
+              <w:rPr>
+                <w:rFonts w:ascii="Times New Roman" w:hAnsi="Times New Roman" w:cs="Times New Roman"/>
+                <w:b/>
+                <w:sz w:val="26"/>
+                <w:szCs w:val="26"/>
+              </w:rPr>
+            </w:pPr>
+            <w:r>
+              <w:rPr>
+                <w:rFonts w:ascii="Times New Roman" w:hAnsi="Times New Roman" w:cs="Times New Roman"/>
+                <w:b/>
+                <w:sz w:val="26"/>
+                <w:szCs w:val="26"/>
+              </w:rPr>
+              <w:t>5</w:t>
+            </w:r>
+          </w:p>
+        </w:tc>
+        <w:tc>
+          <w:tcPr>
+            <w:tcW w:w="2384" w:type="dxa"/>
+            <w:vAlign w:val="center"/>
+          </w:tcPr>
+          <w:p>
+            <w:pPr>
+              <w:pStyle w:val="TableParagraph"/>
+              <w:spacing w:before="1"/>
+              <w:ind w:right="227"/>
+              <w:jc w:val="both"/>
+              <w:rPr>
+                <w:rFonts w:ascii="Times New Roman" w:hAnsi="Times New Roman" w:cs="Times New Roman"/>
+                <w:sz w:val="26"/>
+                <w:szCs w:val="26"/>
+              </w:rPr>
+            </w:pPr>
+            <w:r>
+              <w:rPr>
+                <w:rFonts w:ascii="Times New Roman" w:hAnsi="Times New Roman" w:cs="Times New Roman"/>
+                <w:sz w:val="26"/>
+                <w:szCs w:val="26"/>
+              </w:rPr>
+              <w:t>Thiết lập dự án:</w:t>
+            </w:r>
+            <w:r>
+              <w:rPr>
+                <w:rFonts w:ascii="Times New Roman" w:hAnsi="Times New Roman" w:cs="Times New Roman"/>
+                <w:sz w:val="26"/>
+                <w:szCs w:val="26"/>
+              </w:rPr>
+              <w:br/>
+              <w:t>Hoàn thiện Product backlog</w:t>
+            </w:r>
+          </w:p>
+        </w:tc>
+        <w:tc>
+          <w:tcPr>
+            <w:tcW w:w="1616" w:type="dxa"/>
+            <w:vAlign w:val="center"/>
+          </w:tcPr>
+          <w:p>
+            <w:pPr>
+              <w:pStyle w:val="TableParagraph"/>
+              <w:spacing w:before="1"/>
+              <w:ind w:right="187"/>
+              <w:jc w:val="center"/>
+              <w:rPr>
+                <w:rFonts w:ascii="Times New Roman" w:hAnsi="Times New Roman" w:cs="Times New Roman"/>
+                <w:sz w:val="26"/>
+                <w:szCs w:val="26"/>
+              </w:rPr>
+            </w:pPr>
+            <w:r>
+              <w:rPr>
+                <w:rFonts w:ascii="Times New Roman" w:hAnsi="Times New Roman" w:cs="Times New Roman"/>
+                <w:sz w:val="26"/>
+                <w:szCs w:val="26"/>
+              </w:rPr>
+              <w:t>7</w:t>
+            </w:r>
+            <w:r>
+              <w:rPr>
+                <w:rFonts w:ascii="Times New Roman" w:hAnsi="Times New Roman" w:cs="Times New Roman"/>
+                <w:sz w:val="26"/>
+                <w:szCs w:val="26"/>
+              </w:rPr>
+              <w:t xml:space="preserve"> ngày </w:t>
+            </w:r>
+          </w:p>
+        </w:tc>
+        <w:tc>
+          <w:tcPr>
+            <w:tcW w:w="2000" w:type="dxa"/>
+            <w:vAlign w:val="center"/>
+          </w:tcPr>
+          <w:p>
+            <w:pPr>
+              <w:pStyle w:val="TableParagraph"/>
+              <w:ind w:right="252"/>
+              <w:jc w:val="center"/>
+              <w:rPr>
+                <w:rFonts w:ascii="Times New Roman" w:hAnsi="Times New Roman" w:cs="Times New Roman"/>
+                <w:sz w:val="26"/>
+                <w:szCs w:val="26"/>
+              </w:rPr>
+            </w:pPr>
+            <w:r>
+              <w:rPr>
+                <w:rFonts w:ascii="Times New Roman" w:hAnsi="Times New Roman" w:cs="Times New Roman"/>
+                <w:sz w:val="26"/>
+                <w:szCs w:val="26"/>
+              </w:rPr>
+              <w:t>21/02/2022</w:t>
+            </w:r>
+          </w:p>
+        </w:tc>
+        <w:tc>
+          <w:tcPr>
+            <w:tcW w:w="2050" w:type="dxa"/>
+            <w:vAlign w:val="center"/>
+          </w:tcPr>
+          <w:p>
+            <w:pPr>
+              <w:pStyle w:val="TableParagraph"/>
+              <w:ind w:right="386"/>
+              <w:jc w:val="center"/>
+              <w:rPr>
+                <w:rFonts w:ascii="Times New Roman" w:hAnsi="Times New Roman" w:cs="Times New Roman"/>
+                <w:sz w:val="26"/>
+                <w:szCs w:val="26"/>
+              </w:rPr>
+            </w:pPr>
+            <w:r>
+              <w:rPr>
+                <w:rFonts w:ascii="Times New Roman" w:hAnsi="Times New Roman" w:cs="Times New Roman"/>
+                <w:sz w:val="26"/>
+                <w:szCs w:val="26"/>
+              </w:rPr>
+              <w:t>27</w:t>
+            </w:r>
+            <w:r>
+              <w:rPr>
+                <w:rFonts w:ascii="Times New Roman" w:hAnsi="Times New Roman" w:cs="Times New Roman"/>
+                <w:sz w:val="26"/>
+                <w:szCs w:val="26"/>
+              </w:rPr>
+              <w:t>/0</w:t>
+            </w:r>
+            <w:r>
+              <w:rPr>
+                <w:rFonts w:ascii="Times New Roman" w:hAnsi="Times New Roman" w:cs="Times New Roman"/>
+                <w:sz w:val="26"/>
+                <w:szCs w:val="26"/>
+              </w:rPr>
+              <w:t>2</w:t>
+            </w:r>
+            <w:r>
+              <w:rPr>
+                <w:rFonts w:ascii="Times New Roman" w:hAnsi="Times New Roman" w:cs="Times New Roman"/>
+                <w:sz w:val="26"/>
+                <w:szCs w:val="26"/>
+              </w:rPr>
+              <w:t>/2022</w:t>
+            </w:r>
+          </w:p>
+        </w:tc>
+      </w:tr>
+      <w:tr>
+        <w:trPr>
+          <w:trHeight w:hRule="exact" w:val="1103"/>
+        </w:trPr>
+        <w:tc>
+          <w:tcPr>
+            <w:tcW w:w="1232" w:type="dxa"/>
+            <w:vAlign w:val="center"/>
+          </w:tcPr>
+          <w:p>
+            <w:pPr>
+              <w:pStyle w:val="TableParagraph"/>
+              <w:jc w:val="center"/>
+              <w:rPr>
+                <w:rFonts w:ascii="Times New Roman" w:hAnsi="Times New Roman" w:cs="Times New Roman"/>
+                <w:b/>
+                <w:sz w:val="26"/>
+                <w:szCs w:val="26"/>
+              </w:rPr>
+            </w:pPr>
+            <w:r>
+              <w:rPr>
+                <w:rFonts w:ascii="Times New Roman" w:hAnsi="Times New Roman" w:cs="Times New Roman"/>
+                <w:b/>
+                <w:sz w:val="26"/>
+                <w:szCs w:val="26"/>
+              </w:rPr>
+              <w:t>6</w:t>
+            </w:r>
+          </w:p>
+        </w:tc>
+        <w:tc>
+          <w:tcPr>
+            <w:tcW w:w="2384" w:type="dxa"/>
+            <w:vAlign w:val="center"/>
+          </w:tcPr>
+          <w:p>
+            <w:pPr>
+              <w:pStyle w:val="TableParagraph"/>
+              <w:spacing w:before="1"/>
+              <w:ind w:right="227"/>
+              <w:jc w:val="both"/>
+              <w:rPr>
+                <w:rFonts w:ascii="Times New Roman" w:hAnsi="Times New Roman" w:cs="Times New Roman"/>
+                <w:sz w:val="26"/>
+                <w:szCs w:val="26"/>
+              </w:rPr>
+            </w:pPr>
+            <w:r>
+              <w:rPr>
+                <w:rFonts w:ascii="Times New Roman" w:hAnsi="Times New Roman" w:cs="Times New Roman"/>
+                <w:sz w:val="26"/>
+                <w:szCs w:val="26"/>
+              </w:rPr>
+              <w:t>Thực thi dự án</w:t>
+            </w:r>
+          </w:p>
+        </w:tc>
+        <w:tc>
+          <w:tcPr>
+            <w:tcW w:w="1616" w:type="dxa"/>
+            <w:vAlign w:val="center"/>
+          </w:tcPr>
+          <w:p>
+            <w:pPr>
+              <w:pStyle w:val="TableParagraph"/>
+              <w:spacing w:before="1"/>
+              <w:ind w:right="187"/>
+              <w:jc w:val="center"/>
+              <w:rPr>
+                <w:rFonts w:ascii="Times New Roman" w:hAnsi="Times New Roman" w:cs="Times New Roman"/>
+                <w:sz w:val="26"/>
+                <w:szCs w:val="26"/>
+              </w:rPr>
+            </w:pPr>
+            <w:r>
+              <w:rPr>
+                <w:rFonts w:ascii="Times New Roman" w:hAnsi="Times New Roman" w:cs="Times New Roman"/>
+                <w:sz w:val="26"/>
+                <w:szCs w:val="26"/>
+              </w:rPr>
+              <w:t>56 ngày</w:t>
+            </w:r>
+          </w:p>
+        </w:tc>
+        <w:tc>
+          <w:tcPr>
+            <w:tcW w:w="2000" w:type="dxa"/>
+            <w:vAlign w:val="center"/>
+          </w:tcPr>
+          <w:p>
+            <w:pPr>
+              <w:pStyle w:val="TableParagraph"/>
+              <w:ind w:right="252"/>
+              <w:jc w:val="center"/>
+              <w:rPr>
+                <w:rFonts w:ascii="Times New Roman" w:hAnsi="Times New Roman" w:cs="Times New Roman"/>
+                <w:sz w:val="26"/>
+                <w:szCs w:val="26"/>
+              </w:rPr>
+            </w:pPr>
+            <w:r>
+              <w:rPr>
+                <w:rFonts w:ascii="Times New Roman" w:hAnsi="Times New Roman" w:cs="Times New Roman"/>
+                <w:sz w:val="26"/>
+                <w:szCs w:val="26"/>
+              </w:rPr>
+              <w:t>28</w:t>
+            </w:r>
+            <w:r>
+              <w:rPr>
+                <w:rFonts w:ascii="Times New Roman" w:hAnsi="Times New Roman" w:cs="Times New Roman"/>
+                <w:sz w:val="26"/>
+                <w:szCs w:val="26"/>
+              </w:rPr>
+              <w:t>/0</w:t>
+            </w:r>
+            <w:r>
+              <w:rPr>
+                <w:rFonts w:ascii="Times New Roman" w:hAnsi="Times New Roman" w:cs="Times New Roman"/>
+                <w:sz w:val="26"/>
+                <w:szCs w:val="26"/>
+              </w:rPr>
+              <w:t>2</w:t>
+            </w:r>
+            <w:r>
+              <w:rPr>
+                <w:rFonts w:ascii="Times New Roman" w:hAnsi="Times New Roman" w:cs="Times New Roman"/>
+                <w:sz w:val="26"/>
+                <w:szCs w:val="26"/>
+              </w:rPr>
+              <w:t>/2022</w:t>
+            </w:r>
+          </w:p>
+        </w:tc>
+        <w:tc>
+          <w:tcPr>
+            <w:tcW w:w="2050" w:type="dxa"/>
+            <w:vAlign w:val="center"/>
+          </w:tcPr>
+          <w:p>
+            <w:pPr>
+              <w:pStyle w:val="TableParagraph"/>
+              <w:ind w:right="386"/>
+              <w:jc w:val="center"/>
+              <w:rPr>
+                <w:rFonts w:ascii="Times New Roman" w:hAnsi="Times New Roman" w:cs="Times New Roman"/>
+                <w:sz w:val="26"/>
+                <w:szCs w:val="26"/>
+              </w:rPr>
+            </w:pPr>
+            <w:r>
+              <w:rPr>
+                <w:rFonts w:ascii="Times New Roman" w:hAnsi="Times New Roman" w:cs="Times New Roman"/>
+                <w:sz w:val="26"/>
+                <w:szCs w:val="26"/>
+              </w:rPr>
+              <w:t>24/04/2022</w:t>
+            </w:r>
+          </w:p>
+        </w:tc>
+      </w:tr>
+      <w:tr>
+        <w:trPr>
+          <w:trHeight w:hRule="exact" w:val="1103"/>
+        </w:trPr>
+        <w:tc>
+          <w:tcPr>
+            <w:tcW w:w="1232" w:type="dxa"/>
+            <w:vAlign w:val="center"/>
+          </w:tcPr>
+          <w:p>
+            <w:pPr>
+              <w:pStyle w:val="TableParagraph"/>
+              <w:jc w:val="center"/>
+              <w:rPr>
+                <w:rFonts w:ascii="Times New Roman" w:hAnsi="Times New Roman" w:cs="Times New Roman"/>
+                <w:b/>
+                <w:sz w:val="26"/>
+                <w:szCs w:val="26"/>
+              </w:rPr>
+            </w:pPr>
+            <w:r>
+              <w:rPr>
+                <w:rFonts w:ascii="Times New Roman" w:hAnsi="Times New Roman" w:cs="Times New Roman"/>
+                <w:b/>
+                <w:sz w:val="26"/>
+                <w:szCs w:val="26"/>
+              </w:rPr>
+              <w:t>7</w:t>
+            </w:r>
+          </w:p>
+        </w:tc>
+        <w:tc>
+          <w:tcPr>
+            <w:tcW w:w="2384" w:type="dxa"/>
+            <w:vAlign w:val="center"/>
+          </w:tcPr>
+          <w:p>
+            <w:pPr>
+              <w:pStyle w:val="TableParagraph"/>
+              <w:spacing w:before="1"/>
+              <w:ind w:right="227"/>
+              <w:jc w:val="both"/>
+              <w:rPr>
+                <w:rFonts w:ascii="Times New Roman" w:hAnsi="Times New Roman" w:cs="Times New Roman"/>
+                <w:sz w:val="26"/>
+                <w:szCs w:val="26"/>
+              </w:rPr>
+            </w:pPr>
+            <w:r>
+              <w:rPr>
+                <w:rFonts w:ascii="Times New Roman" w:hAnsi="Times New Roman" w:cs="Times New Roman"/>
+                <w:sz w:val="26"/>
+                <w:szCs w:val="26"/>
+              </w:rPr>
+              <w:t>Đánh giá dự án</w:t>
+            </w:r>
+          </w:p>
+        </w:tc>
+        <w:tc>
+          <w:tcPr>
+            <w:tcW w:w="1616" w:type="dxa"/>
+            <w:vAlign w:val="center"/>
+          </w:tcPr>
+          <w:p>
+            <w:pPr>
+              <w:pStyle w:val="TableParagraph"/>
+              <w:spacing w:before="1"/>
+              <w:ind w:right="187"/>
+              <w:jc w:val="center"/>
+              <w:rPr>
+                <w:rFonts w:ascii="Times New Roman" w:hAnsi="Times New Roman" w:cs="Times New Roman"/>
+                <w:sz w:val="26"/>
+                <w:szCs w:val="26"/>
+              </w:rPr>
+            </w:pPr>
+            <w:r>
+              <w:rPr>
+                <w:rFonts w:ascii="Times New Roman" w:hAnsi="Times New Roman" w:cs="Times New Roman"/>
+                <w:sz w:val="26"/>
+                <w:szCs w:val="26"/>
+              </w:rPr>
+              <w:t>14 ngày</w:t>
+            </w:r>
+          </w:p>
+        </w:tc>
+        <w:tc>
+          <w:tcPr>
+            <w:tcW w:w="2000" w:type="dxa"/>
+            <w:vAlign w:val="center"/>
+          </w:tcPr>
+          <w:p>
+            <w:pPr>
+              <w:pStyle w:val="TableParagraph"/>
+              <w:ind w:right="252"/>
+              <w:jc w:val="center"/>
+              <w:rPr>
+                <w:rFonts w:ascii="Times New Roman" w:hAnsi="Times New Roman" w:cs="Times New Roman"/>
+                <w:sz w:val="26"/>
+                <w:szCs w:val="26"/>
+              </w:rPr>
+            </w:pPr>
+            <w:r>
+              <w:rPr>
+                <w:rFonts w:ascii="Times New Roman" w:hAnsi="Times New Roman" w:cs="Times New Roman"/>
+                <w:color w:val="000000"/>
+                <w:sz w:val="26"/>
+                <w:szCs w:val="26"/>
+              </w:rPr>
+              <w:t>25/04/2022</w:t>
+            </w:r>
+          </w:p>
+        </w:tc>
+        <w:tc>
+          <w:tcPr>
+            <w:tcW w:w="2050" w:type="dxa"/>
+            <w:vAlign w:val="center"/>
+          </w:tcPr>
+          <w:p>
+            <w:pPr>
+              <w:pStyle w:val="TableParagraph"/>
+              <w:ind w:right="386"/>
+              <w:jc w:val="center"/>
+              <w:rPr>
+                <w:rFonts w:ascii="Times New Roman" w:hAnsi="Times New Roman" w:cs="Times New Roman"/>
+                <w:sz w:val="26"/>
+                <w:szCs w:val="26"/>
+              </w:rPr>
+            </w:pPr>
+            <w:r>
+              <w:rPr>
+                <w:rFonts w:ascii="Times New Roman" w:hAnsi="Times New Roman" w:cs="Times New Roman"/>
+                <w:color w:val="000000"/>
+                <w:sz w:val="26"/>
+                <w:szCs w:val="26"/>
+              </w:rPr>
+              <w:t>08/05/2022</w:t>
+            </w:r>
           </w:p>
         </w:tc>
       </w:tr>
@@ -4283,6 +4837,7 @@
           <w:sz w:val="26"/>
           <w:szCs w:val="26"/>
         </w:rPr>
+        <w:lastRenderedPageBreak/>
         <w:t>ROLES AND RESPONSIBILITIES</w:t>
       </w:r>
       <w:bookmarkEnd w:id="1"/>
@@ -4408,7 +4963,7 @@
       </w:tr>
       <w:tr>
         <w:trPr>
-          <w:trHeight w:hRule="exact" w:val="1215"/>
+          <w:trHeight w:hRule="exact" w:val="6544"/>
         </w:trPr>
         <w:tc>
           <w:tcPr>
@@ -4491,7 +5046,6 @@
               <w:pStyle w:val="TableParagraph"/>
               <w:spacing w:before="1"/>
               <w:ind w:left="170"/>
-              <w:jc w:val="center"/>
               <w:rPr>
                 <w:rFonts w:ascii="Times New Roman" w:hAnsi="Times New Roman" w:cs="Times New Roman"/>
                 <w:sz w:val="26"/>
@@ -4529,19 +5083,6 @@
             <w:pPr>
               <w:pStyle w:val="TableParagraph"/>
               <w:spacing w:before="1"/>
-              <w:ind w:left="170"/>
-              <w:jc w:val="center"/>
-              <w:rPr>
-                <w:rFonts w:ascii="Times New Roman" w:hAnsi="Times New Roman" w:cs="Times New Roman"/>
-                <w:sz w:val="26"/>
-                <w:szCs w:val="26"/>
-              </w:rPr>
-            </w:pPr>
-          </w:p>
-          <w:p>
-            <w:pPr>
-              <w:pStyle w:val="TableParagraph"/>
-              <w:spacing w:before="1"/>
               <w:jc w:val="center"/>
               <w:rPr>
                 <w:rFonts w:ascii="Times New Roman" w:hAnsi="Times New Roman" w:cs="Times New Roman"/>
@@ -4562,7 +5103,7 @@
       </w:tr>
       <w:tr>
         <w:trPr>
-          <w:trHeight w:hRule="exact" w:val="1458"/>
+          <w:trHeight w:hRule="exact" w:val="2890"/>
         </w:trPr>
         <w:tc>
           <w:tcPr>
@@ -4590,7 +5131,6 @@
                 <w:sz w:val="26"/>
                 <w:szCs w:val="26"/>
               </w:rPr>
-              <w:lastRenderedPageBreak/>
               <w:t>Product owner</w:t>
             </w:r>
           </w:p>
@@ -4720,7 +5260,7 @@
       </w:tr>
       <w:tr>
         <w:trPr>
-          <w:trHeight w:hRule="exact" w:val="1458"/>
+          <w:trHeight w:hRule="exact" w:val="6202"/>
         </w:trPr>
         <w:tc>
           <w:tcPr>
@@ -4747,6 +5287,7 @@
                 <w:sz w:val="26"/>
                 <w:szCs w:val="26"/>
               </w:rPr>
+              <w:lastRenderedPageBreak/>
               <w:t>Team Member</w:t>
             </w:r>
           </w:p>
@@ -4821,7 +5362,7 @@
                 <w:sz w:val="26"/>
                 <w:szCs w:val="26"/>
               </w:rPr>
-              <w:t>Lê Thọ Trường</w:t>
+              <w:t>Nguyễn Thị Trúc Ly</w:t>
             </w:r>
           </w:p>
           <w:p>
@@ -4832,18 +5373,18 @@
               </w:tabs>
               <w:spacing w:before="152"/>
               <w:rPr>
-                <w:rFonts w:ascii="Times New Roman" w:hAnsi="Times New Roman" w:cs="Times New Roman"/>
-                <w:sz w:val="26"/>
-                <w:szCs w:val="26"/>
-              </w:rPr>
-            </w:pPr>
-            <w:r>
-              <w:rPr>
-                <w:rFonts w:ascii="Times New Roman" w:hAnsi="Times New Roman" w:cs="Times New Roman"/>
-                <w:sz w:val="26"/>
-                <w:szCs w:val="26"/>
-              </w:rPr>
-              <w:t>Nguyễn Thị Trúc Ly</w:t>
+                <w:rFonts w:ascii="Calibri" w:eastAsia="SimSun" w:hAnsi="Calibri"/>
+                <w:sz w:val="26"/>
+                <w:szCs w:val="26"/>
+              </w:rPr>
+            </w:pPr>
+            <w:r>
+              <w:rPr>
+                <w:rFonts w:ascii="Times New Roman" w:eastAsia="SimSun" w:hAnsi="Times New Roman" w:cs="Times New Roman"/>
+                <w:sz w:val="26"/>
+                <w:szCs w:val="26"/>
+              </w:rPr>
+              <w:t>Võ Huỳnh Phương Trúc</w:t>
             </w:r>
           </w:p>
           <w:p>
@@ -4865,7 +5406,7 @@
                 <w:sz w:val="26"/>
                 <w:szCs w:val="26"/>
               </w:rPr>
-              <w:t>Võ Huỳnh Phương Trúc</w:t>
+              <w:t>Hoàng Thuý Quỳnh</w:t>
             </w:r>
           </w:p>
           <w:p>
@@ -4881,36 +5422,6 @@
                 <w:szCs w:val="26"/>
               </w:rPr>
             </w:pPr>
-            <w:r>
-              <w:rPr>
-                <w:rFonts w:ascii="Times New Roman" w:eastAsia="SimSun" w:hAnsi="Times New Roman" w:cs="Times New Roman"/>
-                <w:sz w:val="26"/>
-                <w:szCs w:val="26"/>
-              </w:rPr>
-              <w:t>Hoàng Thuý Quỳnh</w:t>
-            </w:r>
-          </w:p>
-          <w:p>
-            <w:pPr>
-              <w:pStyle w:val="TableParagraph"/>
-              <w:tabs>
-                <w:tab w:val="left" w:pos="255"/>
-              </w:tabs>
-              <w:spacing w:before="152"/>
-              <w:rPr>
-                <w:rFonts w:ascii="Calibri" w:eastAsia="SimSun" w:hAnsi="Calibri"/>
-                <w:sz w:val="26"/>
-                <w:szCs w:val="26"/>
-              </w:rPr>
-            </w:pPr>
-            <w:r>
-              <w:rPr>
-                <w:rFonts w:ascii="Times New Roman" w:eastAsia="SimSun" w:hAnsi="Times New Roman" w:cs="Times New Roman"/>
-                <w:sz w:val="26"/>
-                <w:szCs w:val="26"/>
-              </w:rPr>
-              <w:t>Nguyễn Thị Minh</w:t>
-            </w:r>
           </w:p>
         </w:tc>
       </w:tr>

</xml_diff>